<commit_message>
Proiektu Plana Github eta webguneen estekak
</commit_message>
<xml_diff>
--- a/Barne Informazioa/Barne Kudeaketa/Proiektu Plana.docx
+++ b/Barne Informazioa/Barne Kudeaketa/Proiektu Plana.docx
@@ -3381,13 +3381,7 @@
               <w:rPr>
                 <w:lang w:val="eu-ES"/>
               </w:rPr>
-              <w:t xml:space="preserve"> Hasiera faseko artefaktuak</w:t>
-            </w:r>
-            <w:r>
-              <w:rPr>
-                <w:lang w:val="eu-ES"/>
-              </w:rPr>
-              <w:t>.</w:t>
+              <w:t xml:space="preserve"> Hasiera faseko artefaktuak.</w:t>
             </w:r>
           </w:p>
           <w:p>
@@ -3799,25 +3793,7 @@
               <w:rPr>
                 <w:lang w:val="eu-ES"/>
               </w:rPr>
-              <w:t xml:space="preserve"> </w:t>
-            </w:r>
-            <w:r>
-              <w:rPr>
-                <w:lang w:val="eu-ES"/>
-              </w:rPr>
-              <w:t>Elaborazio</w:t>
-            </w:r>
-            <w:r>
-              <w:rPr>
-                <w:lang w:val="eu-ES"/>
-              </w:rPr>
-              <w:t xml:space="preserve"> faseko artefaktuak</w:t>
-            </w:r>
-            <w:r>
-              <w:rPr>
-                <w:lang w:val="eu-ES"/>
-              </w:rPr>
-              <w:t>.</w:t>
+              <w:t xml:space="preserve"> Elaborazio faseko artefaktuak.</w:t>
             </w:r>
           </w:p>
           <w:p>
@@ -4254,19 +4230,7 @@
               <w:rPr>
                 <w:lang w:val="eu-ES"/>
               </w:rPr>
-              <w:t xml:space="preserve"> </w:t>
-            </w:r>
-            <w:r>
-              <w:rPr>
-                <w:lang w:val="eu-ES"/>
-              </w:rPr>
-              <w:t>Eraikuntza</w:t>
-            </w:r>
-            <w:r>
-              <w:rPr>
-                <w:lang w:val="eu-ES"/>
-              </w:rPr>
-              <w:t xml:space="preserve"> faseko artefaktuak.</w:t>
+              <w:t xml:space="preserve"> Eraikuntza faseko artefaktuak.</w:t>
             </w:r>
           </w:p>
           <w:p>
@@ -4861,7 +4825,7 @@
             <w:rStyle w:val="Hipervnculo"/>
             <w:lang w:val="eu-ES"/>
           </w:rPr>
-          <w:t>https://github.com/juletx/GrAL</w:t>
+          <w:t>https://github.com/juletx/ProMeta</w:t>
         </w:r>
       </w:hyperlink>
       <w:r>
@@ -4876,7 +4840,7 @@
             <w:rStyle w:val="Hipervnculo"/>
             <w:lang w:val="eu-ES"/>
           </w:rPr>
-          <w:t>https://juletx.github.io/GrAL/</w:t>
+          <w:t>https://juletx.github.io/ProMeta</w:t>
         </w:r>
       </w:hyperlink>
       <w:r>
@@ -4911,7 +4875,41 @@
         <w:rPr>
           <w:lang w:val="eu-ES"/>
         </w:rPr>
-        <w:t xml:space="preserve"> erabiliz. </w:t>
+        <w:t xml:space="preserve"> erabiliz.</w:t>
+      </w:r>
+      <w:r>
+        <w:rPr>
+          <w:lang w:val="eu-ES"/>
+        </w:rPr>
+        <w:t xml:space="preserve"> </w:t>
+      </w:r>
+      <w:proofErr w:type="spellStart"/>
+      <w:r>
+        <w:rPr>
+          <w:lang w:val="eu-ES"/>
+        </w:rPr>
+        <w:t>GitHub</w:t>
+      </w:r>
+      <w:proofErr w:type="spellEnd"/>
+      <w:r>
+        <w:rPr>
+          <w:lang w:val="eu-ES"/>
+        </w:rPr>
+        <w:t xml:space="preserve"> </w:t>
+      </w:r>
+      <w:proofErr w:type="spellStart"/>
+      <w:r>
+        <w:rPr>
+          <w:lang w:val="eu-ES"/>
+        </w:rPr>
+        <w:t>Pages</w:t>
+      </w:r>
+      <w:proofErr w:type="spellEnd"/>
+      <w:r>
+        <w:rPr>
+          <w:lang w:val="eu-ES"/>
+        </w:rPr>
+        <w:t xml:space="preserve"> aukera ona da kasu honetan webgunea estatikoa delako.</w:t>
       </w:r>
     </w:p>
     <w:p>
@@ -4927,35 +4925,61 @@
         <w:rPr>
           <w:lang w:val="eu-ES"/>
         </w:rPr>
-        <w:t xml:space="preserve">Proiektuaren metaereduen atalaren inplementazioaren kodea ere </w:t>
-      </w:r>
-      <w:proofErr w:type="spellStart"/>
-      <w:r>
-        <w:rPr>
-          <w:lang w:val="eu-ES"/>
-        </w:rPr>
-        <w:t>GitHub-eko</w:t>
-      </w:r>
-      <w:proofErr w:type="spellEnd"/>
-      <w:r>
-        <w:rPr>
-          <w:lang w:val="eu-ES"/>
-        </w:rPr>
-        <w:t xml:space="preserve"> </w:t>
-      </w:r>
-      <w:proofErr w:type="spellStart"/>
-      <w:r>
-        <w:rPr>
-          <w:lang w:val="eu-ES"/>
-        </w:rPr>
-        <w:t>errepositorio</w:t>
-      </w:r>
-      <w:proofErr w:type="spellEnd"/>
-      <w:r>
-        <w:rPr>
-          <w:lang w:val="eu-ES"/>
-        </w:rPr>
-        <w:t xml:space="preserve"> batean dago: </w:t>
+        <w:t xml:space="preserve">Aurreko bi proiekturen webguneekin ere berdina egin dut, </w:t>
+      </w:r>
+      <w:proofErr w:type="spellStart"/>
+      <w:r>
+        <w:rPr>
+          <w:lang w:val="eu-ES"/>
+        </w:rPr>
+        <w:t>ProWF</w:t>
+      </w:r>
+      <w:proofErr w:type="spellEnd"/>
+      <w:r>
+        <w:rPr>
+          <w:lang w:val="eu-ES"/>
+        </w:rPr>
+        <w:t xml:space="preserve"> eta BETRADOK. </w:t>
+      </w:r>
+      <w:proofErr w:type="spellStart"/>
+      <w:r>
+        <w:rPr>
+          <w:lang w:val="eu-ES"/>
+        </w:rPr>
+        <w:t>ProWF</w:t>
+      </w:r>
+      <w:proofErr w:type="spellEnd"/>
+      <w:r>
+        <w:rPr>
+          <w:lang w:val="eu-ES"/>
+        </w:rPr>
+        <w:t xml:space="preserve"> proiektu honen aurrekaria denez kontsultatzeko behar dut. Eta BETRADOK</w:t>
+      </w:r>
+      <w:r>
+        <w:rPr>
+          <w:lang w:val="eu-ES"/>
+        </w:rPr>
+        <w:t xml:space="preserve"> proiektua antzekoa denez</w:t>
+      </w:r>
+      <w:r>
+        <w:rPr>
+          <w:lang w:val="eu-ES"/>
+        </w:rPr>
+        <w:t xml:space="preserve"> ongi etorriko zait ideiak hartzeko. </w:t>
+      </w:r>
+      <w:proofErr w:type="spellStart"/>
+      <w:r>
+        <w:rPr>
+          <w:lang w:val="eu-ES"/>
+        </w:rPr>
+        <w:t>ProWF</w:t>
+      </w:r>
+      <w:proofErr w:type="spellEnd"/>
+      <w:r>
+        <w:rPr>
+          <w:lang w:val="eu-ES"/>
+        </w:rPr>
+        <w:t xml:space="preserve"> proiektuaren webgunea </w:t>
       </w:r>
       <w:hyperlink r:id="rId9" w:history="1">
         <w:r>
@@ -4963,7 +4987,22 @@
             <w:rStyle w:val="Hipervnculo"/>
             <w:lang w:val="eu-ES"/>
           </w:rPr>
-          <w:t>https://github.com/juletx/ProMeta</w:t>
+          <w:t>https://juletx.github.io/ProWF/</w:t>
+        </w:r>
+      </w:hyperlink>
+      <w:r>
+        <w:rPr>
+          <w:lang w:val="eu-ES"/>
+        </w:rPr>
+        <w:t xml:space="preserve"> eta BETRADOK proiektuaren webgunea </w:t>
+      </w:r>
+      <w:hyperlink r:id="rId10" w:history="1">
+        <w:r>
+          <w:rPr>
+            <w:rStyle w:val="Hipervnculo"/>
+            <w:lang w:val="eu-ES"/>
+          </w:rPr>
+          <w:t>https://juletx.github.io/BETRADOK/</w:t>
         </w:r>
       </w:hyperlink>
       <w:r>
@@ -4986,47 +5025,50 @@
         <w:rPr>
           <w:lang w:val="eu-ES"/>
         </w:rPr>
-        <w:t>Prozesuaren webguneak ere aparteko</w:t>
-      </w:r>
-      <w:r>
-        <w:rPr>
-          <w:lang w:val="eu-ES"/>
-        </w:rPr>
-        <w:t xml:space="preserve"> </w:t>
-      </w:r>
-      <w:proofErr w:type="spellStart"/>
-      <w:r>
-        <w:rPr>
-          <w:lang w:val="eu-ES"/>
-        </w:rPr>
-        <w:t>GitHub</w:t>
-      </w:r>
-      <w:proofErr w:type="spellEnd"/>
-      <w:r>
-        <w:rPr>
-          <w:lang w:val="eu-ES"/>
-        </w:rPr>
-        <w:t xml:space="preserve"> </w:t>
-      </w:r>
-      <w:proofErr w:type="spellStart"/>
-      <w:r>
-        <w:rPr>
-          <w:lang w:val="eu-ES"/>
-        </w:rPr>
-        <w:t>errepositorioa</w:t>
-      </w:r>
-      <w:proofErr w:type="spellEnd"/>
-      <w:r>
-        <w:rPr>
-          <w:lang w:val="eu-ES"/>
-        </w:rPr>
-        <w:t xml:space="preserve"> edukiko du. Dokumentazioareki</w:t>
-      </w:r>
-      <w:r>
-        <w:rPr>
-          <w:lang w:val="eu-ES"/>
-        </w:rPr>
-        <w:t>n egiten den bezala automatikoki eraikiko da webgunea aldaketa bakoitzarekin.</w:t>
+        <w:t xml:space="preserve">Proiektuaren metaereduen atalaren inplementazioaren kodea ere </w:t>
+      </w:r>
+      <w:proofErr w:type="spellStart"/>
+      <w:r>
+        <w:rPr>
+          <w:lang w:val="eu-ES"/>
+        </w:rPr>
+        <w:t>GitHub-eko</w:t>
+      </w:r>
+      <w:proofErr w:type="spellEnd"/>
+      <w:r>
+        <w:rPr>
+          <w:lang w:val="eu-ES"/>
+        </w:rPr>
+        <w:t xml:space="preserve"> </w:t>
+      </w:r>
+      <w:proofErr w:type="spellStart"/>
+      <w:r>
+        <w:rPr>
+          <w:lang w:val="eu-ES"/>
+        </w:rPr>
+        <w:t>errepositorio</w:t>
+      </w:r>
+      <w:proofErr w:type="spellEnd"/>
+      <w:r>
+        <w:rPr>
+          <w:lang w:val="eu-ES"/>
+        </w:rPr>
+        <w:t xml:space="preserve"> batean dago: </w:t>
+      </w:r>
+      <w:hyperlink r:id="rId11" w:history="1">
+        <w:r>
+          <w:rPr>
+            <w:rStyle w:val="Hipervnculo"/>
+            <w:lang w:val="eu-ES"/>
+          </w:rPr>
+          <w:t>https://github.com/juletx/ProMeta-ModelEditor</w:t>
+        </w:r>
+      </w:hyperlink>
+      <w:r>
+        <w:rPr>
+          <w:lang w:val="eu-ES"/>
+        </w:rPr>
+        <w:t>.</w:t>
       </w:r>
     </w:p>
     <w:p>
@@ -5042,33 +5084,68 @@
         <w:rPr>
           <w:lang w:val="eu-ES"/>
         </w:rPr>
-        <w:t xml:space="preserve">Estrategia honekin ziurtatzen da nik eta tutoreak uneoro atal bakoitzaren azkenengo bertsioa kontsultatu dezakegula. Honek tutorearekin errebisioak egitea errazten du. Gainera, </w:t>
-      </w:r>
-      <w:proofErr w:type="spellStart"/>
-      <w:r>
-        <w:rPr>
-          <w:lang w:val="eu-ES"/>
-        </w:rPr>
-        <w:t>git</w:t>
-      </w:r>
-      <w:proofErr w:type="spellEnd"/>
-      <w:r>
-        <w:rPr>
-          <w:lang w:val="eu-ES"/>
-        </w:rPr>
-        <w:t xml:space="preserve"> bertsio kontrolari esker egindako aldaketa guztiak ikus daitezke. Horrez gain, webguneak automatikoki eraikitzeak lana errazten du, ez baitaukat zerbitzari batera igotzen ibili beharrik aldaketak dauden bakoi</w:t>
-      </w:r>
-      <w:r>
-        <w:rPr>
-          <w:lang w:val="eu-ES"/>
-        </w:rPr>
-        <w:t>tz</w:t>
-      </w:r>
-      <w:r>
-        <w:rPr>
-          <w:lang w:val="eu-ES"/>
-        </w:rPr>
-        <w:t>ean.</w:t>
+        <w:t>Prozesuaren webguneak ere aparteko</w:t>
+      </w:r>
+      <w:r>
+        <w:rPr>
+          <w:lang w:val="eu-ES"/>
+        </w:rPr>
+        <w:t xml:space="preserve"> </w:t>
+      </w:r>
+      <w:proofErr w:type="spellStart"/>
+      <w:r>
+        <w:rPr>
+          <w:lang w:val="eu-ES"/>
+        </w:rPr>
+        <w:t>GitHub</w:t>
+      </w:r>
+      <w:proofErr w:type="spellEnd"/>
+      <w:r>
+        <w:rPr>
+          <w:lang w:val="eu-ES"/>
+        </w:rPr>
+        <w:t xml:space="preserve"> </w:t>
+      </w:r>
+      <w:proofErr w:type="spellStart"/>
+      <w:r>
+        <w:rPr>
+          <w:lang w:val="eu-ES"/>
+        </w:rPr>
+        <w:t>errepositorioa</w:t>
+      </w:r>
+      <w:proofErr w:type="spellEnd"/>
+      <w:r>
+        <w:rPr>
+          <w:lang w:val="eu-ES"/>
+        </w:rPr>
+        <w:t xml:space="preserve"> edukiko du</w:t>
+      </w:r>
+      <w:r>
+        <w:rPr>
+          <w:lang w:val="eu-ES"/>
+        </w:rPr>
+        <w:t xml:space="preserve">: </w:t>
+      </w:r>
+      <w:hyperlink r:id="rId12" w:history="1">
+        <w:r>
+          <w:rPr>
+            <w:rStyle w:val="Hipervnculo"/>
+            <w:lang w:val="eu-ES"/>
+          </w:rPr>
+          <w:t>https://github.com/juletx/ProMeta-IO-System</w:t>
+        </w:r>
+      </w:hyperlink>
+      <w:r>
+        <w:rPr>
+          <w:lang w:val="eu-ES"/>
+        </w:rPr>
+        <w:t>. Dokumentazioareki</w:t>
+      </w:r>
+      <w:r>
+        <w:rPr>
+          <w:lang w:val="eu-ES"/>
+        </w:rPr>
+        <w:t>n egiten den bezala automatikoki eraikiko da webgunea aldaketa bakoitzarekin.</w:t>
       </w:r>
     </w:p>
     <w:p>
@@ -5084,6 +5161,48 @@
         <w:rPr>
           <w:lang w:val="eu-ES"/>
         </w:rPr>
+        <w:t xml:space="preserve">Estrategia honekin ziurtatzen da nik eta tutoreak uneoro atal bakoitzaren azkenengo bertsioa kontsultatu dezakegula. Honek tutorearekin errebisioak egitea errazten du. Gainera, </w:t>
+      </w:r>
+      <w:proofErr w:type="spellStart"/>
+      <w:r>
+        <w:rPr>
+          <w:lang w:val="eu-ES"/>
+        </w:rPr>
+        <w:t>git</w:t>
+      </w:r>
+      <w:proofErr w:type="spellEnd"/>
+      <w:r>
+        <w:rPr>
+          <w:lang w:val="eu-ES"/>
+        </w:rPr>
+        <w:t xml:space="preserve"> bertsio kontrolari esker egindako aldaketa guztiak ikus daitezke. Horrez gain, webguneak automatikoki eraikitzeak lana errazten du, ez baitaukat zerbitzari batera igotzen ibili beharrik aldaketak dauden bakoi</w:t>
+      </w:r>
+      <w:r>
+        <w:rPr>
+          <w:lang w:val="eu-ES"/>
+        </w:rPr>
+        <w:t>tz</w:t>
+      </w:r>
+      <w:r>
+        <w:rPr>
+          <w:lang w:val="eu-ES"/>
+        </w:rPr>
+        <w:t>ean.</w:t>
+      </w:r>
+    </w:p>
+    <w:p>
+      <w:pPr>
+        <w:pStyle w:val="Textoindependiente"/>
+        <w:ind w:left="0"/>
+        <w:jc w:val="both"/>
+        <w:rPr>
+          <w:lang w:val="eu-ES"/>
+        </w:rPr>
+      </w:pPr>
+      <w:r>
+        <w:rPr>
+          <w:lang w:val="eu-ES"/>
+        </w:rPr>
         <w:t xml:space="preserve">Proiektua amaitutakoan, </w:t>
       </w:r>
       <w:r>
@@ -5092,7 +5211,7 @@
         </w:rPr>
         <w:t xml:space="preserve">lana </w:t>
       </w:r>
-      <w:hyperlink r:id="rId10" w:history="1">
+      <w:hyperlink r:id="rId13" w:history="1">
         <w:r>
           <w:rPr>
             <w:rStyle w:val="Hipervnculo"/>
@@ -5107,7 +5226,7 @@
         </w:rPr>
         <w:t xml:space="preserve">en matrikulatu behar da eta zuzendariak oniritzia eman behar du. Ondoren, ikasleak lana </w:t>
       </w:r>
-      <w:hyperlink r:id="rId11" w:history="1">
+      <w:hyperlink r:id="rId14" w:history="1">
         <w:r>
           <w:rPr>
             <w:rStyle w:val="Hipervnculo"/>
@@ -5140,7 +5259,7 @@
         </w:rPr>
         <w:t xml:space="preserve"> behar du </w:t>
       </w:r>
-      <w:hyperlink r:id="rId12" w:history="1">
+      <w:hyperlink r:id="rId15" w:history="1">
         <w:r>
           <w:rPr>
             <w:rStyle w:val="Hipervnculo"/>
@@ -5502,8 +5621,8 @@
       </w:pPr>
     </w:p>
     <w:sectPr>
-      <w:headerReference w:type="default" r:id="rId13"/>
-      <w:footerReference w:type="default" r:id="rId14"/>
+      <w:headerReference w:type="default" r:id="rId16"/>
+      <w:footerReference w:type="default" r:id="rId17"/>
       <w:pgSz w:w="12240" w:h="15840" w:code="1"/>
       <w:pgMar w:top="1440" w:right="1440" w:bottom="1440" w:left="1440" w:header="720" w:footer="720" w:gutter="0"/>
       <w:cols w:space="720"/>

</xml_diff>

<commit_message>
Proiektu plana aldaketa txikiak
</commit_message>
<xml_diff>
--- a/Barne Informazioa/Barne Kudeaketa/Proiektu Plana.docx
+++ b/Barne Informazioa/Barne Kudeaketa/Proiektu Plana.docx
@@ -54,7 +54,21 @@
         <w:rPr>
           <w:lang w:val="eu-ES"/>
         </w:rPr>
-        <w:t>Proiektuaren lan metodologia iteratiboa izango da, OpenUp metodologia erabiliz. Proiektuaren barne kudeaketarekin zerikusia duten aspektuak azalduko dira. Es</w:t>
+        <w:t xml:space="preserve">Proiektuaren lan metodologia iteratiboa izango da, </w:t>
+      </w:r>
+      <w:proofErr w:type="spellStart"/>
+      <w:r>
+        <w:rPr>
+          <w:lang w:val="eu-ES"/>
+        </w:rPr>
+        <w:t>OpenUp</w:t>
+      </w:r>
+      <w:proofErr w:type="spellEnd"/>
+      <w:r>
+        <w:rPr>
+          <w:lang w:val="eu-ES"/>
+        </w:rPr>
+        <w:t xml:space="preserve"> metodologia erabiliz. Proiektuaren barne kudeaketarekin zerikusia duten aspektuak azalduko dira. Es</w:t>
       </w:r>
       <w:r>
         <w:rPr>
@@ -93,6 +107,7 @@
       </w:pPr>
       <w:bookmarkStart w:id="3" w:name="_Toc524312847"/>
       <w:bookmarkStart w:id="4" w:name="_Toc20734070"/>
+      <w:bookmarkStart w:id="5" w:name="_Hlk72751748"/>
       <w:r>
         <w:rPr>
           <w:lang w:val="eu-ES"/>
@@ -109,7 +124,21 @@
         <w:rPr>
           <w:lang w:val="eu-ES"/>
         </w:rPr>
-        <w:t>harko ditut OpenUp metodologian beharrezkoak d</w:t>
+        <w:t xml:space="preserve">harko ditut </w:t>
+      </w:r>
+      <w:proofErr w:type="spellStart"/>
+      <w:r>
+        <w:rPr>
+          <w:lang w:val="eu-ES"/>
+        </w:rPr>
+        <w:t>OpenUp</w:t>
+      </w:r>
+      <w:proofErr w:type="spellEnd"/>
+      <w:r>
+        <w:rPr>
+          <w:lang w:val="eu-ES"/>
+        </w:rPr>
+        <w:t xml:space="preserve"> metodologian beharrezkoak d</w:t>
       </w:r>
       <w:r>
         <w:rPr>
@@ -121,8 +150,73 @@
         <w:rPr>
           <w:lang w:val="eu-ES"/>
         </w:rPr>
-        <w:t>ren rol guztiak: Project Manager, Analyst, Architect, Tester, Developer… Proiektuaren tutorea Juan Manuel Pikatza izango da.</w:t>
-      </w:r>
+        <w:t xml:space="preserve">ren rol guztiak: Project Manager, </w:t>
+      </w:r>
+      <w:proofErr w:type="spellStart"/>
+      <w:r>
+        <w:rPr>
+          <w:lang w:val="eu-ES"/>
+        </w:rPr>
+        <w:t>Analyst</w:t>
+      </w:r>
+      <w:proofErr w:type="spellEnd"/>
+      <w:r>
+        <w:rPr>
+          <w:lang w:val="eu-ES"/>
+        </w:rPr>
+        <w:t xml:space="preserve">, </w:t>
+      </w:r>
+      <w:proofErr w:type="spellStart"/>
+      <w:r>
+        <w:rPr>
+          <w:lang w:val="eu-ES"/>
+        </w:rPr>
+        <w:t>Architect</w:t>
+      </w:r>
+      <w:proofErr w:type="spellEnd"/>
+      <w:r>
+        <w:rPr>
+          <w:lang w:val="eu-ES"/>
+        </w:rPr>
+        <w:t xml:space="preserve">, </w:t>
+      </w:r>
+      <w:proofErr w:type="spellStart"/>
+      <w:r>
+        <w:rPr>
+          <w:lang w:val="eu-ES"/>
+        </w:rPr>
+        <w:t>Tester</w:t>
+      </w:r>
+      <w:proofErr w:type="spellEnd"/>
+      <w:r>
+        <w:rPr>
+          <w:lang w:val="eu-ES"/>
+        </w:rPr>
+        <w:t xml:space="preserve">, </w:t>
+      </w:r>
+      <w:proofErr w:type="spellStart"/>
+      <w:r>
+        <w:rPr>
+          <w:lang w:val="eu-ES"/>
+        </w:rPr>
+        <w:t>Developer</w:t>
+      </w:r>
+      <w:proofErr w:type="spellEnd"/>
+      <w:r>
+        <w:rPr>
+          <w:lang w:val="eu-ES"/>
+        </w:rPr>
+        <w:t>… Proiektuaren tutorea Juan Manuel Pikatza izango da.</w:t>
+      </w:r>
+    </w:p>
+    <w:bookmarkEnd w:id="5"/>
+    <w:p>
+      <w:pPr>
+        <w:jc w:val="both"/>
+        <w:rPr>
+          <w:lang w:val="eu-ES"/>
+        </w:rPr>
+      </w:pPr>
     </w:p>
     <w:p>
       <w:pPr>
@@ -131,21 +225,47 @@
           <w:lang w:val="eu-ES"/>
         </w:rPr>
       </w:pPr>
+      <w:bookmarkStart w:id="6" w:name="_Hlk72751794"/>
+      <w:r>
+        <w:rPr>
+          <w:lang w:val="eu-ES"/>
+        </w:rPr>
+        <w:t xml:space="preserve">Gehienetan etxetik egingo dut lana. Batzuetan EHUko liburutegian ere arituko naiz lanean. Bilera </w:t>
+      </w:r>
+      <w:r>
+        <w:rPr>
+          <w:lang w:val="eu-ES"/>
+        </w:rPr>
+        <w:t>gehienak</w:t>
+      </w:r>
+      <w:r>
+        <w:rPr>
+          <w:lang w:val="eu-ES"/>
+        </w:rPr>
+        <w:t xml:space="preserve"> BBC bidez online egingo ditugu eta beste batzuk </w:t>
+      </w:r>
+      <w:proofErr w:type="spellStart"/>
+      <w:r>
+        <w:rPr>
+          <w:lang w:val="eu-ES"/>
+        </w:rPr>
+        <w:t>presentzialki</w:t>
+      </w:r>
+      <w:proofErr w:type="spellEnd"/>
+      <w:r>
+        <w:rPr>
+          <w:lang w:val="eu-ES"/>
+        </w:rPr>
+        <w:t xml:space="preserve"> Informatika Fakultatean. Printzipioz, bilerak astero egingo ditugu aurretik adostutako ordu batean. Beharrezkoa bada eguna edo ordua aldatu dezakegu. Bilerez gain posta elektronikoa erabiliko dugu elkarrekin komunikatzeko</w:t>
+      </w:r>
+      <w:r>
+        <w:rPr>
+          <w:lang w:val="eu-ES"/>
+        </w:rPr>
+        <w:t>.</w:t>
+      </w:r>
     </w:p>
-    <w:p>
-      <w:pPr>
-        <w:jc w:val="both"/>
-        <w:rPr>
-          <w:lang w:val="eu-ES"/>
-        </w:rPr>
-      </w:pPr>
-      <w:r>
-        <w:rPr>
-          <w:lang w:val="eu-ES"/>
-        </w:rPr>
-        <w:t>Gehienetan etxetik egingo dut lana. Batzuetan EHUko liburutegian ere arituko naiz lanean. Bilera batzuk BBC bidez online egingo ditugu eta beste batzuk presentzialki Informatika Fakultatean. Printzipioz, bilerak astero egingo ditugu aurretik adostutako ordu batean. Beharrezkoa bada eguna edo ordua aldatu dezakegu. Bilerez gain posta elektronikoa erabiliko dugu elkarrekin komunikatzeko,</w:t>
-      </w:r>
-    </w:p>
+    <w:bookmarkEnd w:id="6"/>
     <w:p>
       <w:pPr>
         <w:pStyle w:val="Ttulo1"/>
@@ -175,7 +295,77 @@
         <w:rPr>
           <w:lang w:val="eu-ES"/>
         </w:rPr>
-        <w:t>Proiektuaren bizi-ziklorako OpenUp metodologia erabiliko da. Rational Unified Process (RUP) metodologiaren azpimultzo minimoa da. Proiektua iteraziotan banatzen du eta eta proi</w:t>
+        <w:t xml:space="preserve">Proiektuaren bizi-ziklorako </w:t>
+      </w:r>
+      <w:proofErr w:type="spellStart"/>
+      <w:r>
+        <w:rPr>
+          <w:lang w:val="eu-ES"/>
+        </w:rPr>
+        <w:t>OpenUp</w:t>
+      </w:r>
+      <w:proofErr w:type="spellEnd"/>
+      <w:r>
+        <w:rPr>
+          <w:lang w:val="eu-ES"/>
+        </w:rPr>
+        <w:t xml:space="preserve"> metodologia erabiliko da. </w:t>
+      </w:r>
+      <w:proofErr w:type="spellStart"/>
+      <w:r>
+        <w:rPr>
+          <w:lang w:val="eu-ES"/>
+        </w:rPr>
+        <w:t>Rational</w:t>
+      </w:r>
+      <w:proofErr w:type="spellEnd"/>
+      <w:r>
+        <w:rPr>
+          <w:lang w:val="eu-ES"/>
+        </w:rPr>
+        <w:t xml:space="preserve"> </w:t>
+      </w:r>
+      <w:proofErr w:type="spellStart"/>
+      <w:r>
+        <w:rPr>
+          <w:lang w:val="eu-ES"/>
+        </w:rPr>
+        <w:t>Unified</w:t>
+      </w:r>
+      <w:proofErr w:type="spellEnd"/>
+      <w:r>
+        <w:rPr>
+          <w:lang w:val="eu-ES"/>
+        </w:rPr>
+        <w:t xml:space="preserve"> </w:t>
+      </w:r>
+      <w:proofErr w:type="spellStart"/>
+      <w:r>
+        <w:rPr>
+          <w:lang w:val="eu-ES"/>
+        </w:rPr>
+        <w:t>Process</w:t>
+      </w:r>
+      <w:proofErr w:type="spellEnd"/>
+      <w:r>
+        <w:rPr>
+          <w:lang w:val="eu-ES"/>
+        </w:rPr>
+        <w:t xml:space="preserve"> (RUP) metodologiaren azpimultzo minimoa da. Proiektua iteraziotan banatzen du eta </w:t>
+      </w:r>
+      <w:proofErr w:type="spellStart"/>
+      <w:r>
+        <w:rPr>
+          <w:lang w:val="eu-ES"/>
+        </w:rPr>
+        <w:t>eta</w:t>
+      </w:r>
+      <w:proofErr w:type="spellEnd"/>
+      <w:r>
+        <w:rPr>
+          <w:lang w:val="eu-ES"/>
+        </w:rPr>
+        <w:t xml:space="preserve"> proi</w:t>
       </w:r>
       <w:r>
         <w:rPr>
@@ -294,7 +484,7 @@
                 <w:lang w:val="eu-ES"/>
               </w:rPr>
             </w:pPr>
-            <w:bookmarkStart w:id="5" w:name="_Hlk72667592"/>
+            <w:bookmarkStart w:id="7" w:name="_Hlk72667592"/>
             <w:r>
               <w:rPr>
                 <w:b/>
@@ -371,8 +561,16 @@
               <w:rPr>
                 <w:lang w:val="eu-ES"/>
               </w:rPr>
-              <w:t>Arkitektura Kuadernoa</w:t>
-            </w:r>
+              <w:t xml:space="preserve">Arkitektura </w:t>
+            </w:r>
+            <w:proofErr w:type="spellStart"/>
+            <w:r>
+              <w:rPr>
+                <w:lang w:val="eu-ES"/>
+              </w:rPr>
+              <w:t>Kuadernoa</w:t>
+            </w:r>
+            <w:proofErr w:type="spellEnd"/>
           </w:p>
         </w:tc>
       </w:tr>
@@ -527,12 +725,14 @@
                 <w:lang w:val="eu-ES"/>
               </w:rPr>
             </w:pPr>
+            <w:proofErr w:type="spellStart"/>
             <w:r>
               <w:rPr>
                 <w:lang w:val="eu-ES"/>
               </w:rPr>
               <w:t>Dinseinua</w:t>
             </w:r>
+            <w:proofErr w:type="spellEnd"/>
           </w:p>
         </w:tc>
       </w:tr>
@@ -722,6 +922,7 @@
                 <w:lang w:val="eu-ES"/>
               </w:rPr>
             </w:pPr>
+            <w:proofErr w:type="spellStart"/>
             <w:r>
               <w:rPr>
                 <w:lang w:val="eu-ES"/>
@@ -734,6 +935,7 @@
               </w:rPr>
               <w:t>tegia</w:t>
             </w:r>
+            <w:proofErr w:type="spellEnd"/>
           </w:p>
           <w:p>
             <w:pPr>
@@ -873,7 +1075,7 @@
     </w:tbl>
     <w:bookmarkEnd w:id="3"/>
     <w:bookmarkEnd w:id="4"/>
-    <w:bookmarkEnd w:id="5"/>
+    <w:bookmarkEnd w:id="7"/>
     <w:p>
       <w:pPr>
         <w:pStyle w:val="Ttulo1"/>
@@ -1134,11 +1336,19 @@
                 <w:lang w:val="eu-ES"/>
               </w:rPr>
             </w:pPr>
-            <w:r>
-              <w:rPr>
-                <w:lang w:val="eu-ES"/>
-              </w:rPr>
-              <w:t>OpenUp Hasiera faseko artefaktuak.</w:t>
+            <w:proofErr w:type="spellStart"/>
+            <w:r>
+              <w:rPr>
+                <w:lang w:val="eu-ES"/>
+              </w:rPr>
+              <w:t>OpenUp</w:t>
+            </w:r>
+            <w:proofErr w:type="spellEnd"/>
+            <w:r>
+              <w:rPr>
+                <w:lang w:val="eu-ES"/>
+              </w:rPr>
+              <w:t xml:space="preserve"> Hasiera faseko artefaktuak.</w:t>
             </w:r>
           </w:p>
           <w:p>
@@ -1166,11 +1376,19 @@
                 <w:lang w:val="eu-ES"/>
               </w:rPr>
             </w:pPr>
-            <w:r>
-              <w:rPr>
-                <w:lang w:val="eu-ES"/>
-              </w:rPr>
-              <w:t>OpenUp txantiloiak eskuratu.</w:t>
+            <w:proofErr w:type="spellStart"/>
+            <w:r>
+              <w:rPr>
+                <w:lang w:val="eu-ES"/>
+              </w:rPr>
+              <w:t>OpenUp</w:t>
+            </w:r>
+            <w:proofErr w:type="spellEnd"/>
+            <w:r>
+              <w:rPr>
+                <w:lang w:val="eu-ES"/>
+              </w:rPr>
+              <w:t xml:space="preserve"> txantiloiak eskuratu.</w:t>
             </w:r>
           </w:p>
           <w:p>
@@ -1230,11 +1448,19 @@
                 <w:lang w:val="eu-ES"/>
               </w:rPr>
             </w:pPr>
-            <w:r>
-              <w:rPr>
-                <w:lang w:val="eu-ES"/>
-              </w:rPr>
-              <w:t>OpenUp metodologiaren informazioa bildu (metaeredua, eredua…).</w:t>
+            <w:proofErr w:type="spellStart"/>
+            <w:r>
+              <w:rPr>
+                <w:lang w:val="eu-ES"/>
+              </w:rPr>
+              <w:t>OpenUp</w:t>
+            </w:r>
+            <w:proofErr w:type="spellEnd"/>
+            <w:r>
+              <w:rPr>
+                <w:lang w:val="eu-ES"/>
+              </w:rPr>
+              <w:t xml:space="preserve"> metodologiaren informazioa bildu (metaeredua, eredua…).</w:t>
             </w:r>
           </w:p>
           <w:p>
@@ -1250,7 +1476,49 @@
               <w:rPr>
                 <w:lang w:val="eu-ES"/>
               </w:rPr>
-              <w:t>Lan egiteko tresnak eskuratu (Eclipse, EPF Composer, EHSIS, Drupal, etab.).</w:t>
+              <w:t>Lan egiteko tresnak eskuratu (</w:t>
+            </w:r>
+            <w:proofErr w:type="spellStart"/>
+            <w:r>
+              <w:rPr>
+                <w:lang w:val="eu-ES"/>
+              </w:rPr>
+              <w:t>Eclipse</w:t>
+            </w:r>
+            <w:proofErr w:type="spellEnd"/>
+            <w:r>
+              <w:rPr>
+                <w:lang w:val="eu-ES"/>
+              </w:rPr>
+              <w:t xml:space="preserve">, EPF </w:t>
+            </w:r>
+            <w:proofErr w:type="spellStart"/>
+            <w:r>
+              <w:rPr>
+                <w:lang w:val="eu-ES"/>
+              </w:rPr>
+              <w:t>Composer</w:t>
+            </w:r>
+            <w:proofErr w:type="spellEnd"/>
+            <w:r>
+              <w:rPr>
+                <w:lang w:val="eu-ES"/>
+              </w:rPr>
+              <w:t xml:space="preserve">, EHSIS, </w:t>
+            </w:r>
+            <w:proofErr w:type="spellStart"/>
+            <w:r>
+              <w:rPr>
+                <w:lang w:val="eu-ES"/>
+              </w:rPr>
+              <w:t>Drupal</w:t>
+            </w:r>
+            <w:proofErr w:type="spellEnd"/>
+            <w:r>
+              <w:rPr>
+                <w:lang w:val="eu-ES"/>
+              </w:rPr>
+              <w:t>, etab.).</w:t>
             </w:r>
           </w:p>
           <w:p>
@@ -1262,12 +1530,34 @@
                 <w:lang w:val="eu-ES"/>
               </w:rPr>
             </w:pPr>
-            <w:bookmarkStart w:id="6" w:name="_Hlk65765885"/>
-            <w:r>
-              <w:rPr>
-                <w:lang w:val="eu-ES"/>
-              </w:rPr>
-              <w:t>ProMeta proiektuak sortuko duen produktuak jarraituko duen garapen prozesuaren OpenUp eredua definitu.</w:t>
+            <w:bookmarkStart w:id="8" w:name="_Hlk65765885"/>
+            <w:proofErr w:type="spellStart"/>
+            <w:r>
+              <w:rPr>
+                <w:lang w:val="eu-ES"/>
+              </w:rPr>
+              <w:t>ProMeta</w:t>
+            </w:r>
+            <w:proofErr w:type="spellEnd"/>
+            <w:r>
+              <w:rPr>
+                <w:lang w:val="eu-ES"/>
+              </w:rPr>
+              <w:t xml:space="preserve"> proiektuak sortuko duen produktuak jarraituko duen garapen prozesuaren </w:t>
+            </w:r>
+            <w:proofErr w:type="spellStart"/>
+            <w:r>
+              <w:rPr>
+                <w:lang w:val="eu-ES"/>
+              </w:rPr>
+              <w:t>OpenUp</w:t>
+            </w:r>
+            <w:proofErr w:type="spellEnd"/>
+            <w:r>
+              <w:rPr>
+                <w:lang w:val="eu-ES"/>
+              </w:rPr>
+              <w:t xml:space="preserve"> eredua definitu.</w:t>
             </w:r>
           </w:p>
           <w:p>
@@ -1285,7 +1575,7 @@
               </w:rPr>
               <w:t>Metaereduan oinarritutako eredu editore grafiko eta testu editorearen prototipoa.</w:t>
             </w:r>
-            <w:bookmarkEnd w:id="6"/>
+            <w:bookmarkEnd w:id="8"/>
           </w:p>
         </w:tc>
         <w:tc>
@@ -1393,7 +1683,7 @@
                 <w:lang w:val="eu-ES"/>
               </w:rPr>
             </w:pPr>
-            <w:bookmarkStart w:id="7" w:name="_Hlk65765941"/>
+            <w:bookmarkStart w:id="9" w:name="_Hlk65765941"/>
             <w:r>
               <w:rPr>
                 <w:lang w:val="eu-ES"/>
@@ -1410,11 +1700,19 @@
                 <w:lang w:val="eu-ES"/>
               </w:rPr>
             </w:pPr>
-            <w:r>
-              <w:rPr>
-                <w:lang w:val="eu-ES"/>
-              </w:rPr>
-              <w:t>OpenUp Hasiera faseko artefaktuak.</w:t>
+            <w:proofErr w:type="spellStart"/>
+            <w:r>
+              <w:rPr>
+                <w:lang w:val="eu-ES"/>
+              </w:rPr>
+              <w:t>OpenUp</w:t>
+            </w:r>
+            <w:proofErr w:type="spellEnd"/>
+            <w:r>
+              <w:rPr>
+                <w:lang w:val="eu-ES"/>
+              </w:rPr>
+              <w:t xml:space="preserve"> Hasiera faseko artefaktuak.</w:t>
             </w:r>
           </w:p>
           <w:p>
@@ -1426,11 +1724,33 @@
                 <w:lang w:val="eu-ES"/>
               </w:rPr>
             </w:pPr>
-            <w:r>
-              <w:rPr>
-                <w:lang w:val="eu-ES"/>
-              </w:rPr>
-              <w:t>ProMeta proiektuak sortuko duen produktuak jarraituko duen garapen prozesuaren OpenUp eredua definitu.</w:t>
+            <w:proofErr w:type="spellStart"/>
+            <w:r>
+              <w:rPr>
+                <w:lang w:val="eu-ES"/>
+              </w:rPr>
+              <w:t>ProMeta</w:t>
+            </w:r>
+            <w:proofErr w:type="spellEnd"/>
+            <w:r>
+              <w:rPr>
+                <w:lang w:val="eu-ES"/>
+              </w:rPr>
+              <w:t xml:space="preserve"> proiektuak sortuko duen produktuak jarraituko duen garapen prozesuaren </w:t>
+            </w:r>
+            <w:proofErr w:type="spellStart"/>
+            <w:r>
+              <w:rPr>
+                <w:lang w:val="eu-ES"/>
+              </w:rPr>
+              <w:t>OpenUp</w:t>
+            </w:r>
+            <w:proofErr w:type="spellEnd"/>
+            <w:r>
+              <w:rPr>
+                <w:lang w:val="eu-ES"/>
+              </w:rPr>
+              <w:t xml:space="preserve"> eredua definitu.</w:t>
             </w:r>
           </w:p>
           <w:p>
@@ -1474,13 +1794,21 @@
                 <w:lang w:val="eu-ES"/>
               </w:rPr>
             </w:pPr>
-            <w:r>
-              <w:rPr>
-                <w:lang w:val="eu-ES"/>
-              </w:rPr>
-              <w:t>Drupal webguneak erabiliko duen datu-basea sortu eredutik.</w:t>
-            </w:r>
-            <w:bookmarkEnd w:id="7"/>
+            <w:proofErr w:type="spellStart"/>
+            <w:r>
+              <w:rPr>
+                <w:lang w:val="eu-ES"/>
+              </w:rPr>
+              <w:t>Drupal</w:t>
+            </w:r>
+            <w:proofErr w:type="spellEnd"/>
+            <w:r>
+              <w:rPr>
+                <w:lang w:val="eu-ES"/>
+              </w:rPr>
+              <w:t xml:space="preserve"> webguneak erabiliko duen datu-basea sortu eredutik.</w:t>
+            </w:r>
+            <w:bookmarkEnd w:id="9"/>
           </w:p>
         </w:tc>
         <w:tc>
@@ -1604,11 +1932,19 @@
                 <w:lang w:val="eu-ES"/>
               </w:rPr>
             </w:pPr>
-            <w:r>
-              <w:rPr>
-                <w:lang w:val="eu-ES"/>
-              </w:rPr>
-              <w:t>Drupal webguneak erabiliko duen datu-basea sortu eredutik.</w:t>
+            <w:proofErr w:type="spellStart"/>
+            <w:r>
+              <w:rPr>
+                <w:lang w:val="eu-ES"/>
+              </w:rPr>
+              <w:t>Drupal</w:t>
+            </w:r>
+            <w:proofErr w:type="spellEnd"/>
+            <w:r>
+              <w:rPr>
+                <w:lang w:val="eu-ES"/>
+              </w:rPr>
+              <w:t xml:space="preserve"> webguneak erabiliko duen datu-basea sortu eredutik.</w:t>
             </w:r>
           </w:p>
           <w:p>
@@ -1620,11 +1956,19 @@
                 <w:lang w:val="eu-ES"/>
               </w:rPr>
             </w:pPr>
-            <w:r>
-              <w:rPr>
-                <w:lang w:val="eu-ES"/>
-              </w:rPr>
-              <w:t>OpenUp Elaborazio faseko artefaktuak.</w:t>
+            <w:proofErr w:type="spellStart"/>
+            <w:r>
+              <w:rPr>
+                <w:lang w:val="eu-ES"/>
+              </w:rPr>
+              <w:t>OpenUp</w:t>
+            </w:r>
+            <w:proofErr w:type="spellEnd"/>
+            <w:r>
+              <w:rPr>
+                <w:lang w:val="eu-ES"/>
+              </w:rPr>
+              <w:t xml:space="preserve"> Elaborazio faseko artefaktuak.</w:t>
             </w:r>
           </w:p>
           <w:p>
@@ -1640,7 +1984,21 @@
                 <w:lang w:val="eu-ES"/>
               </w:rPr>
               <w:lastRenderedPageBreak/>
-              <w:t>Web interfazea eraiki (Drupal).</w:t>
+              <w:t>Web interfazea eraiki (</w:t>
+            </w:r>
+            <w:proofErr w:type="spellStart"/>
+            <w:r>
+              <w:rPr>
+                <w:lang w:val="eu-ES"/>
+              </w:rPr>
+              <w:t>Drupal</w:t>
+            </w:r>
+            <w:proofErr w:type="spellEnd"/>
+            <w:r>
+              <w:rPr>
+                <w:lang w:val="eu-ES"/>
+              </w:rPr>
+              <w:t>).</w:t>
             </w:r>
           </w:p>
           <w:p>
@@ -1655,7 +2013,21 @@
               <w:rPr>
                 <w:lang w:val="eu-ES"/>
               </w:rPr>
-              <w:t>Web kodea garatu (Drupal).</w:t>
+              <w:t>Web kodea garatu (</w:t>
+            </w:r>
+            <w:proofErr w:type="spellStart"/>
+            <w:r>
+              <w:rPr>
+                <w:lang w:val="eu-ES"/>
+              </w:rPr>
+              <w:t>Drupal</w:t>
+            </w:r>
+            <w:proofErr w:type="spellEnd"/>
+            <w:r>
+              <w:rPr>
+                <w:lang w:val="eu-ES"/>
+              </w:rPr>
+              <w:t>).</w:t>
             </w:r>
           </w:p>
           <w:p>
@@ -1804,11 +2176,19 @@
                 <w:lang w:val="eu-ES"/>
               </w:rPr>
             </w:pPr>
-            <w:r>
-              <w:rPr>
-                <w:lang w:val="eu-ES"/>
-              </w:rPr>
-              <w:t>OpenUp Elaborazio faseko artefaktuak.</w:t>
+            <w:proofErr w:type="spellStart"/>
+            <w:r>
+              <w:rPr>
+                <w:lang w:val="eu-ES"/>
+              </w:rPr>
+              <w:t>OpenUp</w:t>
+            </w:r>
+            <w:proofErr w:type="spellEnd"/>
+            <w:r>
+              <w:rPr>
+                <w:lang w:val="eu-ES"/>
+              </w:rPr>
+              <w:t xml:space="preserve"> Elaborazio faseko artefaktuak.</w:t>
             </w:r>
           </w:p>
           <w:p>
@@ -1823,7 +2203,21 @@
               <w:rPr>
                 <w:lang w:val="eu-ES"/>
               </w:rPr>
-              <w:t>Web interfazea eraiki (Drupal).</w:t>
+              <w:t>Web interfazea eraiki (</w:t>
+            </w:r>
+            <w:proofErr w:type="spellStart"/>
+            <w:r>
+              <w:rPr>
+                <w:lang w:val="eu-ES"/>
+              </w:rPr>
+              <w:t>Drupal</w:t>
+            </w:r>
+            <w:proofErr w:type="spellEnd"/>
+            <w:r>
+              <w:rPr>
+                <w:lang w:val="eu-ES"/>
+              </w:rPr>
+              <w:t>).</w:t>
             </w:r>
           </w:p>
           <w:p>
@@ -1838,7 +2232,21 @@
               <w:rPr>
                 <w:lang w:val="eu-ES"/>
               </w:rPr>
-              <w:t>Web kodea garatu (Drupal).</w:t>
+              <w:t>Web kodea garatu (</w:t>
+            </w:r>
+            <w:proofErr w:type="spellStart"/>
+            <w:r>
+              <w:rPr>
+                <w:lang w:val="eu-ES"/>
+              </w:rPr>
+              <w:t>Drupal</w:t>
+            </w:r>
+            <w:proofErr w:type="spellEnd"/>
+            <w:r>
+              <w:rPr>
+                <w:lang w:val="eu-ES"/>
+              </w:rPr>
+              <w:t>).</w:t>
             </w:r>
           </w:p>
           <w:p>
@@ -1849,7 +2257,7 @@
                 <w:lang w:val="eu-ES"/>
               </w:rPr>
             </w:pPr>
-            <w:bookmarkStart w:id="8" w:name="_Hlk68865303"/>
+            <w:bookmarkStart w:id="10" w:name="_Hlk68865303"/>
             <w:r>
               <w:rPr>
                 <w:lang w:val="eu-ES"/>
@@ -1871,7 +2279,7 @@
               </w:rPr>
               <w:t>Memoria.</w:t>
             </w:r>
-            <w:bookmarkEnd w:id="8"/>
+            <w:bookmarkEnd w:id="10"/>
           </w:p>
         </w:tc>
         <w:tc>
@@ -1989,11 +2397,19 @@
                 <w:lang w:val="eu-ES"/>
               </w:rPr>
             </w:pPr>
-            <w:r>
-              <w:rPr>
-                <w:lang w:val="eu-ES"/>
-              </w:rPr>
-              <w:t>OpenUp Eraikuntza faseko artefaktuak.</w:t>
+            <w:proofErr w:type="spellStart"/>
+            <w:r>
+              <w:rPr>
+                <w:lang w:val="eu-ES"/>
+              </w:rPr>
+              <w:t>OpenUp</w:t>
+            </w:r>
+            <w:proofErr w:type="spellEnd"/>
+            <w:r>
+              <w:rPr>
+                <w:lang w:val="eu-ES"/>
+              </w:rPr>
+              <w:t xml:space="preserve"> Eraikuntza faseko artefaktuak.</w:t>
             </w:r>
           </w:p>
           <w:p>
@@ -2008,7 +2424,21 @@
               <w:rPr>
                 <w:lang w:val="eu-ES"/>
               </w:rPr>
-              <w:t>Web interfazea eraiki (Drupal).</w:t>
+              <w:t>Web interfazea eraiki (</w:t>
+            </w:r>
+            <w:proofErr w:type="spellStart"/>
+            <w:r>
+              <w:rPr>
+                <w:lang w:val="eu-ES"/>
+              </w:rPr>
+              <w:t>Drupal</w:t>
+            </w:r>
+            <w:proofErr w:type="spellEnd"/>
+            <w:r>
+              <w:rPr>
+                <w:lang w:val="eu-ES"/>
+              </w:rPr>
+              <w:t>).</w:t>
             </w:r>
           </w:p>
           <w:p>
@@ -2023,7 +2453,21 @@
               <w:rPr>
                 <w:lang w:val="eu-ES"/>
               </w:rPr>
-              <w:t>Web kodea garatu (Drupal).</w:t>
+              <w:t>Web kodea garatu (</w:t>
+            </w:r>
+            <w:proofErr w:type="spellStart"/>
+            <w:r>
+              <w:rPr>
+                <w:lang w:val="eu-ES"/>
+              </w:rPr>
+              <w:t>Drupal</w:t>
+            </w:r>
+            <w:proofErr w:type="spellEnd"/>
+            <w:r>
+              <w:rPr>
+                <w:lang w:val="eu-ES"/>
+              </w:rPr>
+              <w:t>).</w:t>
             </w:r>
           </w:p>
           <w:p>
@@ -2186,7 +2630,21 @@
         <w:rPr>
           <w:lang w:val="eu-ES"/>
         </w:rPr>
-        <w:t>Proiektuaren dokumentazioa eta inplementazioa publikoki eskuragarri egongo dira GitHub bidez eta bi webguneetan. Printzipioz, lana bukatu ondoren ere eskuragarri jarraituko dute, edozeinek kontsultatu ahal izan ditzan.</w:t>
+        <w:t xml:space="preserve">Proiektuaren dokumentazioa eta inplementazioa publikoki eskuragarri egongo dira </w:t>
+      </w:r>
+      <w:proofErr w:type="spellStart"/>
+      <w:r>
+        <w:rPr>
+          <w:lang w:val="eu-ES"/>
+        </w:rPr>
+        <w:t>GitHub</w:t>
+      </w:r>
+      <w:proofErr w:type="spellEnd"/>
+      <w:r>
+        <w:rPr>
+          <w:lang w:val="eu-ES"/>
+        </w:rPr>
+        <w:t xml:space="preserve"> bidez eta bi webguneetan. Printzipioz, lana bukatu ondoren ere eskuragarri jarraituko dute, edozeinek kontsultatu ahal izan ditzan.</w:t>
       </w:r>
     </w:p>
     <w:p>
@@ -2202,7 +2660,21 @@
         <w:rPr>
           <w:lang w:val="eu-ES"/>
         </w:rPr>
-        <w:t xml:space="preserve">Proiektuaren dokumentazioaren kodea GitHub-en egongo da eskuragarri: </w:t>
+        <w:t xml:space="preserve">Proiektuaren dokumentazioaren kodea </w:t>
+      </w:r>
+      <w:proofErr w:type="spellStart"/>
+      <w:r>
+        <w:rPr>
+          <w:lang w:val="eu-ES"/>
+        </w:rPr>
+        <w:t>GitHub-en</w:t>
+      </w:r>
+      <w:proofErr w:type="spellEnd"/>
+      <w:r>
+        <w:rPr>
+          <w:lang w:val="eu-ES"/>
+        </w:rPr>
+        <w:t xml:space="preserve"> egongo da eskuragarri: </w:t>
       </w:r>
       <w:hyperlink r:id="rId8" w:history="1">
         <w:r>
@@ -2232,13 +2704,69 @@
         <w:rPr>
           <w:lang w:val="eu-ES"/>
         </w:rPr>
-        <w:t xml:space="preserve"> GitHub Pages erabiliz.</w:t>
-      </w:r>
-      <w:r>
-        <w:rPr>
-          <w:lang w:val="eu-ES"/>
-        </w:rPr>
-        <w:t xml:space="preserve"> GitHub Pages aukera ona da kasu honetan webgunea estatikoa delako.</w:t>
+        <w:t xml:space="preserve"> </w:t>
+      </w:r>
+      <w:proofErr w:type="spellStart"/>
+      <w:r>
+        <w:rPr>
+          <w:lang w:val="eu-ES"/>
+        </w:rPr>
+        <w:t>GitHub</w:t>
+      </w:r>
+      <w:proofErr w:type="spellEnd"/>
+      <w:r>
+        <w:rPr>
+          <w:lang w:val="eu-ES"/>
+        </w:rPr>
+        <w:t xml:space="preserve"> </w:t>
+      </w:r>
+      <w:proofErr w:type="spellStart"/>
+      <w:r>
+        <w:rPr>
+          <w:lang w:val="eu-ES"/>
+        </w:rPr>
+        <w:t>Pages</w:t>
+      </w:r>
+      <w:proofErr w:type="spellEnd"/>
+      <w:r>
+        <w:rPr>
+          <w:lang w:val="eu-ES"/>
+        </w:rPr>
+        <w:t xml:space="preserve"> erabiliz.</w:t>
+      </w:r>
+      <w:r>
+        <w:rPr>
+          <w:lang w:val="eu-ES"/>
+        </w:rPr>
+        <w:t xml:space="preserve"> </w:t>
+      </w:r>
+      <w:proofErr w:type="spellStart"/>
+      <w:r>
+        <w:rPr>
+          <w:lang w:val="eu-ES"/>
+        </w:rPr>
+        <w:t>GitHub</w:t>
+      </w:r>
+      <w:proofErr w:type="spellEnd"/>
+      <w:r>
+        <w:rPr>
+          <w:lang w:val="eu-ES"/>
+        </w:rPr>
+        <w:t xml:space="preserve"> </w:t>
+      </w:r>
+      <w:proofErr w:type="spellStart"/>
+      <w:r>
+        <w:rPr>
+          <w:lang w:val="eu-ES"/>
+        </w:rPr>
+        <w:t>Pages</w:t>
+      </w:r>
+      <w:proofErr w:type="spellEnd"/>
+      <w:r>
+        <w:rPr>
+          <w:lang w:val="eu-ES"/>
+        </w:rPr>
+        <w:t xml:space="preserve"> aukera ona da kasu honetan webgunea estatikoa delako.</w:t>
       </w:r>
     </w:p>
     <w:p>
@@ -2254,7 +2782,35 @@
         <w:rPr>
           <w:lang w:val="eu-ES"/>
         </w:rPr>
-        <w:t>Aurreko bi proiekturen webguneekin ere berdina egin dut, ProWF eta BETRADOK. ProWF proiektu honen aurrekaria denez kontsultatzeko behar dut. Eta BETRADOK</w:t>
+        <w:t xml:space="preserve">Aurreko bi proiekturen webguneekin ere berdina egin dut, </w:t>
+      </w:r>
+      <w:proofErr w:type="spellStart"/>
+      <w:r>
+        <w:rPr>
+          <w:lang w:val="eu-ES"/>
+        </w:rPr>
+        <w:t>ProWF</w:t>
+      </w:r>
+      <w:proofErr w:type="spellEnd"/>
+      <w:r>
+        <w:rPr>
+          <w:lang w:val="eu-ES"/>
+        </w:rPr>
+        <w:t xml:space="preserve"> eta BETRADOK. </w:t>
+      </w:r>
+      <w:proofErr w:type="spellStart"/>
+      <w:r>
+        <w:rPr>
+          <w:lang w:val="eu-ES"/>
+        </w:rPr>
+        <w:t>ProWF</w:t>
+      </w:r>
+      <w:proofErr w:type="spellEnd"/>
+      <w:r>
+        <w:rPr>
+          <w:lang w:val="eu-ES"/>
+        </w:rPr>
+        <w:t xml:space="preserve"> proiektu honen aurrekaria denez kontsultatzeko behar dut. Eta BETRADOK</w:t>
       </w:r>
       <w:r>
         <w:rPr>
@@ -2272,7 +2828,35 @@
         <w:rPr>
           <w:lang w:val="eu-ES"/>
         </w:rPr>
-        <w:t xml:space="preserve"> ProWF  proiektuaren errepositorioa </w:t>
+        <w:t xml:space="preserve"> </w:t>
+      </w:r>
+      <w:proofErr w:type="spellStart"/>
+      <w:r>
+        <w:rPr>
+          <w:lang w:val="eu-ES"/>
+        </w:rPr>
+        <w:t>ProWF</w:t>
+      </w:r>
+      <w:proofErr w:type="spellEnd"/>
+      <w:r>
+        <w:rPr>
+          <w:lang w:val="eu-ES"/>
+        </w:rPr>
+        <w:t xml:space="preserve">  proiektuaren </w:t>
+      </w:r>
+      <w:proofErr w:type="spellStart"/>
+      <w:r>
+        <w:rPr>
+          <w:lang w:val="eu-ES"/>
+        </w:rPr>
+        <w:t>errepositorioa</w:t>
+      </w:r>
+      <w:proofErr w:type="spellEnd"/>
+      <w:r>
+        <w:rPr>
+          <w:lang w:val="eu-ES"/>
+        </w:rPr>
+        <w:t xml:space="preserve"> </w:t>
       </w:r>
       <w:hyperlink r:id="rId10" w:history="1">
         <w:r>
@@ -2322,17 +2906,33 @@
         </w:rPr>
         <w:t xml:space="preserve"> </w:t>
       </w:r>
-      <w:r>
-        <w:rPr>
-          <w:lang w:val="eu-ES"/>
-        </w:rPr>
-        <w:t xml:space="preserve">GitHub </w:t>
-      </w:r>
-      <w:r>
-        <w:rPr>
-          <w:lang w:val="eu-ES"/>
-        </w:rPr>
-        <w:t xml:space="preserve">errepositorioa </w:t>
+      <w:proofErr w:type="spellStart"/>
+      <w:r>
+        <w:rPr>
+          <w:lang w:val="eu-ES"/>
+        </w:rPr>
+        <w:t>GitHub</w:t>
+      </w:r>
+      <w:proofErr w:type="spellEnd"/>
+      <w:r>
+        <w:rPr>
+          <w:lang w:val="eu-ES"/>
+        </w:rPr>
+        <w:t xml:space="preserve"> </w:t>
+      </w:r>
+      <w:proofErr w:type="spellStart"/>
+      <w:r>
+        <w:rPr>
+          <w:lang w:val="eu-ES"/>
+        </w:rPr>
+        <w:t>errepositorioa</w:t>
+      </w:r>
+      <w:proofErr w:type="spellEnd"/>
+      <w:r>
+        <w:rPr>
+          <w:lang w:val="eu-ES"/>
+        </w:rPr>
+        <w:t xml:space="preserve"> </w:t>
       </w:r>
       <w:hyperlink r:id="rId12" w:history="1">
         <w:r>
@@ -2355,11 +2955,33 @@
         </w:rPr>
         <w:t xml:space="preserve">eta </w:t>
       </w:r>
-      <w:r>
-        <w:rPr>
-          <w:lang w:val="eu-ES"/>
-        </w:rPr>
-        <w:t xml:space="preserve">GitHub Pages </w:t>
+      <w:proofErr w:type="spellStart"/>
+      <w:r>
+        <w:rPr>
+          <w:lang w:val="eu-ES"/>
+        </w:rPr>
+        <w:t>GitHub</w:t>
+      </w:r>
+      <w:proofErr w:type="spellEnd"/>
+      <w:r>
+        <w:rPr>
+          <w:lang w:val="eu-ES"/>
+        </w:rPr>
+        <w:t xml:space="preserve"> </w:t>
+      </w:r>
+      <w:proofErr w:type="spellStart"/>
+      <w:r>
+        <w:rPr>
+          <w:lang w:val="eu-ES"/>
+        </w:rPr>
+        <w:t>Pages</w:t>
+      </w:r>
+      <w:proofErr w:type="spellEnd"/>
+      <w:r>
+        <w:rPr>
+          <w:lang w:val="eu-ES"/>
+        </w:rPr>
+        <w:t xml:space="preserve"> </w:t>
       </w:r>
       <w:r>
         <w:rPr>
@@ -2396,7 +3018,35 @@
         <w:rPr>
           <w:lang w:val="eu-ES"/>
         </w:rPr>
-        <w:t xml:space="preserve">Proiektuaren metaereduen atalaren inplementazioaren kodea ere GitHub-eko errepositorio batean dago: </w:t>
+        <w:t xml:space="preserve">Proiektuaren metaereduen atalaren inplementazioaren kodea ere </w:t>
+      </w:r>
+      <w:proofErr w:type="spellStart"/>
+      <w:r>
+        <w:rPr>
+          <w:lang w:val="eu-ES"/>
+        </w:rPr>
+        <w:t>GitHub-eko</w:t>
+      </w:r>
+      <w:proofErr w:type="spellEnd"/>
+      <w:r>
+        <w:rPr>
+          <w:lang w:val="eu-ES"/>
+        </w:rPr>
+        <w:t xml:space="preserve"> </w:t>
+      </w:r>
+      <w:proofErr w:type="spellStart"/>
+      <w:r>
+        <w:rPr>
+          <w:lang w:val="eu-ES"/>
+        </w:rPr>
+        <w:t>errepositorio</w:t>
+      </w:r>
+      <w:proofErr w:type="spellEnd"/>
+      <w:r>
+        <w:rPr>
+          <w:lang w:val="eu-ES"/>
+        </w:rPr>
+        <w:t xml:space="preserve"> batean dago: </w:t>
       </w:r>
       <w:hyperlink r:id="rId14" w:history="1">
         <w:r>
@@ -2417,7 +3067,35 @@
         <w:rPr>
           <w:lang w:val="eu-ES"/>
         </w:rPr>
-        <w:t xml:space="preserve"> Kodearen dokumentaziorako webgune bat erabiliko da, aurreko kasuetan bezala GitHub Pages erabiliz </w:t>
+        <w:t xml:space="preserve"> Kodearen dokumentaziorako webgune bat erabiliko da, aurreko kasuetan bezala </w:t>
+      </w:r>
+      <w:proofErr w:type="spellStart"/>
+      <w:r>
+        <w:rPr>
+          <w:lang w:val="eu-ES"/>
+        </w:rPr>
+        <w:t>GitHub</w:t>
+      </w:r>
+      <w:proofErr w:type="spellEnd"/>
+      <w:r>
+        <w:rPr>
+          <w:lang w:val="eu-ES"/>
+        </w:rPr>
+        <w:t xml:space="preserve"> </w:t>
+      </w:r>
+      <w:proofErr w:type="spellStart"/>
+      <w:r>
+        <w:rPr>
+          <w:lang w:val="eu-ES"/>
+        </w:rPr>
+        <w:t>Pages</w:t>
+      </w:r>
+      <w:proofErr w:type="spellEnd"/>
+      <w:r>
+        <w:rPr>
+          <w:lang w:val="eu-ES"/>
+        </w:rPr>
+        <w:t xml:space="preserve"> erabiliz </w:t>
       </w:r>
       <w:hyperlink r:id="rId15" w:history="1">
         <w:r>
@@ -2454,13 +3132,35 @@
         <w:rPr>
           <w:lang w:val="eu-ES"/>
         </w:rPr>
-        <w:t xml:space="preserve"> GitHub</w:t>
-      </w:r>
-      <w:r>
-        <w:rPr>
-          <w:lang w:val="eu-ES"/>
-        </w:rPr>
-        <w:t xml:space="preserve"> errepositorioa edukiko du</w:t>
+        <w:t xml:space="preserve"> </w:t>
+      </w:r>
+      <w:proofErr w:type="spellStart"/>
+      <w:r>
+        <w:rPr>
+          <w:lang w:val="eu-ES"/>
+        </w:rPr>
+        <w:t>GitHub</w:t>
+      </w:r>
+      <w:proofErr w:type="spellEnd"/>
+      <w:r>
+        <w:rPr>
+          <w:lang w:val="eu-ES"/>
+        </w:rPr>
+        <w:t xml:space="preserve"> </w:t>
+      </w:r>
+      <w:proofErr w:type="spellStart"/>
+      <w:r>
+        <w:rPr>
+          <w:lang w:val="eu-ES"/>
+        </w:rPr>
+        <w:t>errepositorioa</w:t>
+      </w:r>
+      <w:proofErr w:type="spellEnd"/>
+      <w:r>
+        <w:rPr>
+          <w:lang w:val="eu-ES"/>
+        </w:rPr>
+        <w:t xml:space="preserve"> edukiko du</w:t>
       </w:r>
       <w:r>
         <w:rPr>
@@ -2483,11 +3183,33 @@
         </w:rPr>
         <w:t xml:space="preserve">. </w:t>
       </w:r>
-      <w:r>
-        <w:rPr>
-          <w:lang w:val="eu-ES"/>
-        </w:rPr>
-        <w:t xml:space="preserve">ProWF proiektuaren IO-System ere errepositorio batean jarriko da: </w:t>
+      <w:proofErr w:type="spellStart"/>
+      <w:r>
+        <w:rPr>
+          <w:lang w:val="eu-ES"/>
+        </w:rPr>
+        <w:t>ProWF</w:t>
+      </w:r>
+      <w:proofErr w:type="spellEnd"/>
+      <w:r>
+        <w:rPr>
+          <w:lang w:val="eu-ES"/>
+        </w:rPr>
+        <w:t xml:space="preserve"> proiektuaren IO-System ere </w:t>
+      </w:r>
+      <w:proofErr w:type="spellStart"/>
+      <w:r>
+        <w:rPr>
+          <w:lang w:val="eu-ES"/>
+        </w:rPr>
+        <w:t>errepositorio</w:t>
+      </w:r>
+      <w:proofErr w:type="spellEnd"/>
+      <w:r>
+        <w:rPr>
+          <w:lang w:val="eu-ES"/>
+        </w:rPr>
+        <w:t xml:space="preserve"> batean jarriko da: </w:t>
       </w:r>
       <w:hyperlink r:id="rId17" w:history="1">
         <w:r>
@@ -2525,13 +3247,55 @@
         <w:rPr>
           <w:lang w:val="eu-ES"/>
         </w:rPr>
-        <w:t xml:space="preserve">Edo gutxienez Git-en bidez kontrolatu ahal izatea kode lokala eta zerbitzarikoa. </w:t>
-      </w:r>
-      <w:r>
-        <w:rPr>
-          <w:lang w:val="eu-ES"/>
-        </w:rPr>
-        <w:t>Kasu honetan webgunea dinamikoa denez, beste hosting bat aurkitu beharko da, Drupal-erako balio duena.</w:t>
+        <w:t xml:space="preserve">Edo gutxienez </w:t>
+      </w:r>
+      <w:proofErr w:type="spellStart"/>
+      <w:r>
+        <w:rPr>
+          <w:lang w:val="eu-ES"/>
+        </w:rPr>
+        <w:t>Git-en</w:t>
+      </w:r>
+      <w:proofErr w:type="spellEnd"/>
+      <w:r>
+        <w:rPr>
+          <w:lang w:val="eu-ES"/>
+        </w:rPr>
+        <w:t xml:space="preserve"> bidez kontrolatu ahal izatea kode lokala eta zerbitzarikoa. </w:t>
+      </w:r>
+      <w:r>
+        <w:rPr>
+          <w:lang w:val="eu-ES"/>
+        </w:rPr>
+        <w:t xml:space="preserve">Kasu honetan webgunea dinamikoa denez, beste </w:t>
+      </w:r>
+      <w:proofErr w:type="spellStart"/>
+      <w:r>
+        <w:rPr>
+          <w:lang w:val="eu-ES"/>
+        </w:rPr>
+        <w:t>hosting</w:t>
+      </w:r>
+      <w:proofErr w:type="spellEnd"/>
+      <w:r>
+        <w:rPr>
+          <w:lang w:val="eu-ES"/>
+        </w:rPr>
+        <w:t xml:space="preserve"> bat aurkitu beharko da, </w:t>
+      </w:r>
+      <w:proofErr w:type="spellStart"/>
+      <w:r>
+        <w:rPr>
+          <w:lang w:val="eu-ES"/>
+        </w:rPr>
+        <w:t>Drupal</w:t>
+      </w:r>
+      <w:proofErr w:type="spellEnd"/>
+      <w:r>
+        <w:rPr>
+          <w:lang w:val="eu-ES"/>
+        </w:rPr>
+        <w:t>-erako balio duena.</w:t>
       </w:r>
       <w:r>
         <w:rPr>
@@ -2568,7 +3332,21 @@
         <w:rPr>
           <w:lang w:val="eu-ES"/>
         </w:rPr>
-        <w:t xml:space="preserve"> erabiltzea erabaki dut. Honek 3 webgune sortzeko aukera ematen du garapena errazteko: Development </w:t>
+        <w:t xml:space="preserve"> erabiltzea erabaki dut. Honek 3 webgune sortzeko aukera ematen du garapena errazteko: </w:t>
+      </w:r>
+      <w:proofErr w:type="spellStart"/>
+      <w:r>
+        <w:rPr>
+          <w:lang w:val="eu-ES"/>
+        </w:rPr>
+        <w:t>Development</w:t>
+      </w:r>
+      <w:proofErr w:type="spellEnd"/>
+      <w:r>
+        <w:rPr>
+          <w:lang w:val="eu-ES"/>
+        </w:rPr>
+        <w:t xml:space="preserve"> </w:t>
       </w:r>
       <w:hyperlink r:id="rId19" w:history="1">
         <w:r>
@@ -2598,7 +3376,21 @@
         <w:rPr>
           <w:lang w:val="eu-ES"/>
         </w:rPr>
-        <w:t xml:space="preserve"> eta Live </w:t>
+        <w:t xml:space="preserve"> eta </w:t>
+      </w:r>
+      <w:proofErr w:type="spellStart"/>
+      <w:r>
+        <w:rPr>
+          <w:lang w:val="eu-ES"/>
+        </w:rPr>
+        <w:t>Live</w:t>
+      </w:r>
+      <w:proofErr w:type="spellEnd"/>
+      <w:r>
+        <w:rPr>
+          <w:lang w:val="eu-ES"/>
+        </w:rPr>
+        <w:t xml:space="preserve"> </w:t>
       </w:r>
       <w:hyperlink r:id="rId21" w:history="1">
         <w:r>
@@ -2619,7 +3411,77 @@
         <w:rPr>
           <w:lang w:val="eu-ES"/>
         </w:rPr>
-        <w:t xml:space="preserve"> Development webgunea garapenerako erabiltzen da. Live webgunea erabiltzaileek edukia gehitzeko da. Test webgunea Development-eko hobekuntzak probatzeko erabiltzen da, Live webguneko edukiarekin. Webguneak Test-en funtzionatzen badu, Live-n ere funtzionatuko du.</w:t>
+        <w:t xml:space="preserve"> </w:t>
+      </w:r>
+      <w:proofErr w:type="spellStart"/>
+      <w:r>
+        <w:rPr>
+          <w:lang w:val="eu-ES"/>
+        </w:rPr>
+        <w:t>Development</w:t>
+      </w:r>
+      <w:proofErr w:type="spellEnd"/>
+      <w:r>
+        <w:rPr>
+          <w:lang w:val="eu-ES"/>
+        </w:rPr>
+        <w:t xml:space="preserve"> webgunea garapenerako erabiltzen da. </w:t>
+      </w:r>
+      <w:proofErr w:type="spellStart"/>
+      <w:r>
+        <w:rPr>
+          <w:lang w:val="eu-ES"/>
+        </w:rPr>
+        <w:t>Live</w:t>
+      </w:r>
+      <w:proofErr w:type="spellEnd"/>
+      <w:r>
+        <w:rPr>
+          <w:lang w:val="eu-ES"/>
+        </w:rPr>
+        <w:t xml:space="preserve"> webgunea erabiltzaileek edukia gehitzeko da. Test webgunea </w:t>
+      </w:r>
+      <w:proofErr w:type="spellStart"/>
+      <w:r>
+        <w:rPr>
+          <w:lang w:val="eu-ES"/>
+        </w:rPr>
+        <w:t>Development-eko</w:t>
+      </w:r>
+      <w:proofErr w:type="spellEnd"/>
+      <w:r>
+        <w:rPr>
+          <w:lang w:val="eu-ES"/>
+        </w:rPr>
+        <w:t xml:space="preserve"> hobekuntzak probatzeko erabiltzen da, </w:t>
+      </w:r>
+      <w:proofErr w:type="spellStart"/>
+      <w:r>
+        <w:rPr>
+          <w:lang w:val="eu-ES"/>
+        </w:rPr>
+        <w:t>Live</w:t>
+      </w:r>
+      <w:proofErr w:type="spellEnd"/>
+      <w:r>
+        <w:rPr>
+          <w:lang w:val="eu-ES"/>
+        </w:rPr>
+        <w:t xml:space="preserve"> webguneko edukiarekin. Webguneak Test-en funtzionatzen badu, </w:t>
+      </w:r>
+      <w:proofErr w:type="spellStart"/>
+      <w:r>
+        <w:rPr>
+          <w:lang w:val="eu-ES"/>
+        </w:rPr>
+        <w:t>Live</w:t>
+      </w:r>
+      <w:proofErr w:type="spellEnd"/>
+      <w:r>
+        <w:rPr>
+          <w:lang w:val="eu-ES"/>
+        </w:rPr>
+        <w:t>-n ere funtzionatuko du.</w:t>
       </w:r>
     </w:p>
     <w:p>
@@ -2635,7 +3497,21 @@
         <w:rPr>
           <w:lang w:val="eu-ES"/>
         </w:rPr>
-        <w:t>Estrategia honekin ziurtatzen da nik eta tutoreak uneoro atal bakoitzaren azkenengo bertsioa kontsultatu dezakegula. Honek tutorearekin errebisioak egitea errazten du. Gainera, git bertsio kontrolari esker egindako aldaketa guztiak ikus daitezke. Horrez gain, webguneak automatikoki eraikitzeak lana errazten du, ez baitaukat zerbitzari batera igotzen ibili beharrik aldaketak dauden bakoi</w:t>
+        <w:t xml:space="preserve">Estrategia honekin ziurtatzen da nik eta tutoreak uneoro atal bakoitzaren azkenengo bertsioa kontsultatu dezakegula. Honek tutorearekin errebisioak egitea errazten du. Gainera, </w:t>
+      </w:r>
+      <w:proofErr w:type="spellStart"/>
+      <w:r>
+        <w:rPr>
+          <w:lang w:val="eu-ES"/>
+        </w:rPr>
+        <w:t>git</w:t>
+      </w:r>
+      <w:proofErr w:type="spellEnd"/>
+      <w:r>
+        <w:rPr>
+          <w:lang w:val="eu-ES"/>
+        </w:rPr>
+        <w:t xml:space="preserve"> bertsio kontrolari esker egindako aldaketa guztiak ikus daitezke. Horrez gain, webguneak automatikoki eraikitzeak lana errazten du, ez baitaukat zerbitzari batera igotzen ibili beharrik aldaketak dauden bakoi</w:t>
       </w:r>
       <w:r>
         <w:rPr>
@@ -2745,6 +3621,18 @@
           <w:lang w:val="eu-ES"/>
         </w:rPr>
         <w:t>.</w:t>
+      </w:r>
+      <w:r>
+        <w:rPr>
+          <w:lang w:val="eu-ES"/>
+        </w:rPr>
+        <w:t xml:space="preserve"> </w:t>
+      </w:r>
+      <w:r>
+        <w:rPr>
+          <w:lang w:val="eu-ES"/>
+        </w:rPr>
+        <w:t>Gainera, zuzendariak emandako makinara igoko da lana, proiektu honi jarraipena emateko eskuragarri egon dadin.</w:t>
       </w:r>
     </w:p>
     <w:p>
@@ -2834,13 +3722,23 @@
         <w:szCs w:val="22"/>
       </w:rPr>
     </w:pPr>
+    <w:proofErr w:type="spellStart"/>
     <w:r>
       <w:rPr>
         <w:rFonts w:ascii="Calibri" w:hAnsi="Calibri" w:cs="Calibri"/>
         <w:sz w:val="22"/>
         <w:szCs w:val="22"/>
       </w:rPr>
-      <w:t>Proiektu Plana</w:t>
+      <w:t>Proiektu</w:t>
+    </w:r>
+    <w:proofErr w:type="spellEnd"/>
+    <w:r>
+      <w:rPr>
+        <w:rFonts w:ascii="Calibri" w:hAnsi="Calibri" w:cs="Calibri"/>
+        <w:sz w:val="22"/>
+        <w:szCs w:val="22"/>
+      </w:rPr>
+      <w:t xml:space="preserve"> Plana</w:t>
     </w:r>
     <w:r>
       <w:rPr>
@@ -3199,13 +4097,31 @@
               </wp:anchor>
             </w:drawing>
           </w:r>
+          <w:proofErr w:type="spellStart"/>
           <w:r>
             <w:rPr>
               <w:rFonts w:ascii="Calibri" w:hAnsi="Calibri"/>
               <w:lang w:val="es-ES"/>
             </w:rPr>
-            <w:t>Proiektua: ProMeta</w:t>
+            <w:t>Proiektua</w:t>
           </w:r>
+          <w:proofErr w:type="spellEnd"/>
+          <w:r>
+            <w:rPr>
+              <w:rFonts w:ascii="Calibri" w:hAnsi="Calibri"/>
+              <w:lang w:val="es-ES"/>
+            </w:rPr>
+            <w:t xml:space="preserve">: </w:t>
+          </w:r>
+          <w:proofErr w:type="spellStart"/>
+          <w:r>
+            <w:rPr>
+              <w:rFonts w:ascii="Calibri" w:hAnsi="Calibri"/>
+              <w:lang w:val="es-ES"/>
+            </w:rPr>
+            <w:t>ProMeta</w:t>
+          </w:r>
+          <w:proofErr w:type="spellEnd"/>
         </w:p>
         <w:p>
           <w:pPr>
@@ -3216,13 +4132,31 @@
               <w:lang w:val="es-ES"/>
             </w:rPr>
           </w:pPr>
+          <w:proofErr w:type="spellStart"/>
           <w:r>
             <w:rPr>
               <w:rFonts w:ascii="Calibri" w:hAnsi="Calibri"/>
               <w:lang w:val="es-ES"/>
             </w:rPr>
-            <w:t>Egilea: Julen Etxaniz Aragoneses</w:t>
+            <w:t>Egilea</w:t>
           </w:r>
+          <w:proofErr w:type="spellEnd"/>
+          <w:r>
+            <w:rPr>
+              <w:rFonts w:ascii="Calibri" w:hAnsi="Calibri"/>
+              <w:lang w:val="es-ES"/>
+            </w:rPr>
+            <w:t xml:space="preserve">: Julen Etxaniz </w:t>
+          </w:r>
+          <w:proofErr w:type="gramStart"/>
+          <w:r>
+            <w:rPr>
+              <w:rFonts w:ascii="Calibri" w:hAnsi="Calibri"/>
+              <w:lang w:val="es-ES"/>
+            </w:rPr>
+            <w:t>Aragoneses</w:t>
+          </w:r>
+          <w:proofErr w:type="gramEnd"/>
         </w:p>
         <w:p>
           <w:pPr>
@@ -3233,13 +4167,47 @@
               <w:lang w:val="es-ES"/>
             </w:rPr>
           </w:pPr>
+          <w:proofErr w:type="spellStart"/>
           <w:r>
             <w:rPr>
               <w:rFonts w:ascii="Calibri" w:hAnsi="Calibri"/>
               <w:lang w:val="es-ES"/>
             </w:rPr>
-            <w:t>Tutorea: Juan Manuel Pikatza Atxa</w:t>
+            <w:t>Tutorea</w:t>
           </w:r>
+          <w:proofErr w:type="spellEnd"/>
+          <w:r>
+            <w:rPr>
+              <w:rFonts w:ascii="Calibri" w:hAnsi="Calibri"/>
+              <w:lang w:val="es-ES"/>
+            </w:rPr>
+            <w:t xml:space="preserve">: Juan Manuel </w:t>
+          </w:r>
+          <w:proofErr w:type="spellStart"/>
+          <w:r>
+            <w:rPr>
+              <w:rFonts w:ascii="Calibri" w:hAnsi="Calibri"/>
+              <w:lang w:val="es-ES"/>
+            </w:rPr>
+            <w:t>Pikatza</w:t>
+          </w:r>
+          <w:proofErr w:type="spellEnd"/>
+          <w:r>
+            <w:rPr>
+              <w:rFonts w:ascii="Calibri" w:hAnsi="Calibri"/>
+              <w:lang w:val="es-ES"/>
+            </w:rPr>
+            <w:t xml:space="preserve"> </w:t>
+          </w:r>
+          <w:proofErr w:type="spellStart"/>
+          <w:r>
+            <w:rPr>
+              <w:rFonts w:ascii="Calibri" w:hAnsi="Calibri"/>
+              <w:lang w:val="es-ES"/>
+            </w:rPr>
+            <w:t>Atxa</w:t>
+          </w:r>
+          <w:proofErr w:type="spellEnd"/>
         </w:p>
       </w:tc>
     </w:tr>
@@ -5073,6 +6041,7 @@
   <w:style w:type="character" w:default="1" w:styleId="Fuentedeprrafopredeter">
     <w:name w:val="Default Paragraph Font"/>
     <w:uiPriority w:val="1"/>
+    <w:semiHidden/>
     <w:unhideWhenUsed/>
   </w:style>
   <w:style w:type="table" w:default="1" w:styleId="Tablanormal">

</xml_diff>